<commit_message>
sinhronize routes with front-end
</commit_message>
<xml_diff>
--- a/documentation/first-stage/pipk1.docx
+++ b/documentation/first-stage/pipk1.docx
@@ -15,8 +15,6 @@
           <w:szCs w:val="23"/>
         </w:rPr>
       </w:pPr>
-      <w:bookmarkStart w:id="0" w:name="_GoBack"/>
-      <w:bookmarkEnd w:id="0"/>
       <w:r>
         <w:rPr>
           <w:rFonts w:ascii="yandex-sans" w:hAnsi="yandex-sans"/>
@@ -848,7 +846,12 @@
               <w:ind w:left="0" w:right="0" w:firstLine="0"/>
             </w:pPr>
             <w:r>
-              <w:t>Возможность добавлять новых игроков</w:t>
+              <w:t xml:space="preserve">Возможность добавлять новых </w:t>
+            </w:r>
+            <w:bookmarkStart w:id="0" w:name="_GoBack"/>
+            <w:bookmarkEnd w:id="0"/>
+            <w:r>
+              <w:t>игроков</w:t>
             </w:r>
           </w:p>
         </w:tc>
@@ -4798,67 +4801,6 @@
         </w:drawing>
       </w:r>
     </w:p>
-    <w:p>
-      <w:r>
-        <w:lastRenderedPageBreak/>
-        <w:t>Страница форума</w:t>
-      </w:r>
-      <w:r>
-        <w:rPr>
-          <w:b/>
-          <w:noProof/>
-          <w:lang w:val="en-US"/>
-        </w:rPr>
-        <w:drawing>
-          <wp:inline distT="0" distB="0" distL="0" distR="0">
-            <wp:extent cx="5931535" cy="3705225"/>
-            <wp:effectExtent l="0" t="0" r="0" b="9525"/>
-            <wp:docPr id="8" name="Рисунок 8" descr="C:\Users\valer\AppData\Local\Microsoft\Windows\INetCache\Content.Word\Forum_page.png"/>
-            <wp:cNvGraphicFramePr>
-              <a:graphicFrameLocks xmlns:a="http://schemas.openxmlformats.org/drawingml/2006/main" noChangeAspect="1"/>
-            </wp:cNvGraphicFramePr>
-            <a:graphic xmlns:a="http://schemas.openxmlformats.org/drawingml/2006/main">
-              <a:graphicData uri="http://schemas.openxmlformats.org/drawingml/2006/picture">
-                <pic:pic xmlns:pic="http://schemas.openxmlformats.org/drawingml/2006/picture">
-                  <pic:nvPicPr>
-                    <pic:cNvPr id="0" name="Picture 7" descr="C:\Users\valer\AppData\Local\Microsoft\Windows\INetCache\Content.Word\Forum_page.png"/>
-                    <pic:cNvPicPr>
-                      <a:picLocks noChangeAspect="1" noChangeArrowheads="1"/>
-                    </pic:cNvPicPr>
-                  </pic:nvPicPr>
-                  <pic:blipFill>
-                    <a:blip r:embed="rId11">
-                      <a:extLst>
-                        <a:ext uri="{28A0092B-C50C-407E-A947-70E740481C1C}">
-                          <a14:useLocalDpi xmlns:a14="http://schemas.microsoft.com/office/drawing/2010/main" val="0"/>
-                        </a:ext>
-                      </a:extLst>
-                    </a:blip>
-                    <a:srcRect/>
-                    <a:stretch>
-                      <a:fillRect/>
-                    </a:stretch>
-                  </pic:blipFill>
-                  <pic:spPr bwMode="auto">
-                    <a:xfrm>
-                      <a:off x="0" y="0"/>
-                      <a:ext cx="5931535" cy="3705225"/>
-                    </a:xfrm>
-                    <a:prstGeom prst="rect">
-                      <a:avLst/>
-                    </a:prstGeom>
-                    <a:noFill/>
-                    <a:ln>
-                      <a:noFill/>
-                    </a:ln>
-                  </pic:spPr>
-                </pic:pic>
-              </a:graphicData>
-            </a:graphic>
-          </wp:inline>
-        </w:drawing>
-      </w:r>
-    </w:p>
     <w:p/>
     <w:p/>
     <w:p>
@@ -4879,6 +4821,7 @@
         <w:rPr>
           <w:b/>
         </w:rPr>
+        <w:lastRenderedPageBreak/>
         <w:t>Вывод</w:t>
       </w:r>
     </w:p>
@@ -5741,7 +5684,7 @@
 </file>
 
 <file path=customXml/itemProps1.xml><?xml version="1.0" encoding="utf-8"?>
-<ds:datastoreItem xmlns:ds="http://schemas.openxmlformats.org/officeDocument/2006/customXml" ds:itemID="{A118489E-F7BF-43C1-840E-F80BD44F2519}">
+<ds:datastoreItem xmlns:ds="http://schemas.openxmlformats.org/officeDocument/2006/customXml" ds:itemID="{CD75BE81-F27D-4081-8AFB-C81253AB5F7D}">
   <ds:schemaRefs>
     <ds:schemaRef ds:uri="http://schemas.openxmlformats.org/officeDocument/2006/bibliography"/>
   </ds:schemaRefs>

</xml_diff>